<commit_message>
sesion 3 modulo 2 falta lap
</commit_message>
<xml_diff>
--- a/modulo2/sesion2/Mod2Sesion2Memoria.docx
+++ b/modulo2/sesion2/Mod2Sesion2Memoria.docx
@@ -537,70 +537,22 @@
     </w:p>
     <w:p>
       <w:r>
-        <w:t xml:space="preserve">El script `SVM.py` es un ejemplo de cómo usar la Máquina de Soporte Vectorial (SVM) en </w:t>
-      </w:r>
-      <w:proofErr w:type="spellStart"/>
-      <w:r>
-        <w:t>OpenCV</w:t>
-      </w:r>
-      <w:proofErr w:type="spellEnd"/>
-      <w:r>
-        <w:t xml:space="preserve"> para clasificar datos. Aquí está lo que hace cada parte del script:</w:t>
+        <w:t>El script `SVM.py` es un ejemplo de cómo usar la Máquina de Soporte Vectorial (SVM) en OpenCV para clasificar datos. Aquí está lo que hace cada parte del script:</w:t>
       </w:r>
     </w:p>
     <w:p>
       <w:r>
-        <w:t>Definición de la función `</w:t>
-      </w:r>
-      <w:proofErr w:type="spellStart"/>
-      <w:r>
-        <w:t>get_data</w:t>
-      </w:r>
-      <w:proofErr w:type="spellEnd"/>
-      <w:r>
-        <w:t xml:space="preserve">`: Esta función carga los datos de un archivo en formato </w:t>
-      </w:r>
-      <w:proofErr w:type="spellStart"/>
-      <w:r>
-        <w:t>svmlight</w:t>
-      </w:r>
-      <w:proofErr w:type="spellEnd"/>
-      <w:r>
-        <w:t>/</w:t>
-      </w:r>
-      <w:proofErr w:type="spellStart"/>
-      <w:r>
-        <w:t>libsvm</w:t>
-      </w:r>
-      <w:proofErr w:type="spellEnd"/>
-      <w:r>
-        <w:t>, convierte los datos y las etiquetas a los tipos de datos correctos y devuelve los datos y las etiquetas.</w:t>
+        <w:t>Definición de la función `get_data`: Esta función carga los datos de un archivo en formato svmlight/libsvm, convierte los datos y las etiquetas a los tipos de datos correctos y devuelve los datos y las etiquetas.</w:t>
       </w:r>
     </w:p>
     <w:p>
       <w:r>
-        <w:t>Carga de los datos de entrenamiento: Utiliza la función `</w:t>
-      </w:r>
-      <w:proofErr w:type="spellStart"/>
-      <w:r>
-        <w:t>get_data</w:t>
-      </w:r>
-      <w:proofErr w:type="spellEnd"/>
-      <w:r>
-        <w:t>` para cargar los datos de entrenamiento y las etiquetas del archivo "Puntos.txt".</w:t>
+        <w:t>Carga de los datos de entrenamiento: Utiliza la función `get_data` para cargar los datos de entrenamiento y las etiquetas del archivo "Puntos.txt".</w:t>
       </w:r>
     </w:p>
     <w:p>
       <w:r>
-        <w:t xml:space="preserve">Configuración de la SVM: Crea una SVM y configura sus parámetros. Establece el tipo de SVM a `SVM_C_SVC`, que es una SVM de clasificación con un parámetro de penalización C. Establece el criterio de terminación a un máximo de 100 iteraciones o una precisión de 1e-6. Establece el </w:t>
-      </w:r>
-      <w:proofErr w:type="spellStart"/>
-      <w:r>
-        <w:t>kernel</w:t>
-      </w:r>
-      <w:proofErr w:type="spellEnd"/>
-      <w:r>
-        <w:t xml:space="preserve"> a lineal y configura los parámetros gamma y C.</w:t>
+        <w:t>Configuración de la SVM: Crea una SVM y configura sus parámetros. Establece el tipo de SVM a `SVM_C_SVC`, que es una SVM de clasificación con un parámetro de penalización C. Establece el criterio de terminación a un máximo de 100 iteraciones o una precisión de 1e-6. Establece el kernel a lineal y configura los parámetros gamma y C.</w:t>
       </w:r>
     </w:p>
     <w:p>
@@ -610,15 +562,7 @@
     </w:p>
     <w:p>
       <w:r>
-        <w:t xml:space="preserve">Visualización de los resultados del entrenamiento: Crea una imagen en la que los píxeles se colorean en función de la clase que la SVM predice para ellos. Dibuja los puntos de entrenamiento en la imagen. Si la SVM utiliza un </w:t>
-      </w:r>
-      <w:proofErr w:type="spellStart"/>
-      <w:r>
-        <w:t>kernel</w:t>
-      </w:r>
-      <w:proofErr w:type="spellEnd"/>
-      <w:r>
-        <w:t xml:space="preserve"> lineal, también dibuja los vectores de soporte.</w:t>
+        <w:t>Visualización de los resultados del entrenamiento: Crea una imagen en la que los píxeles se colorean en función de la clase que la SVM predice para ellos. Dibuja los puntos de entrenamiento en la imagen. Si la SVM utiliza un kernel lineal, también dibuja los vectores de soporte.</w:t>
       </w:r>
     </w:p>
     <w:p>
@@ -658,21 +602,7 @@
           <w:b/>
           <w:bCs/>
         </w:rPr>
-        <w:t>¿Qué son</w:t>
-      </w:r>
-      <w:r>
-        <w:rPr>
-          <w:b/>
-          <w:bCs/>
-        </w:rPr>
-        <w:t xml:space="preserve"> </w:t>
-      </w:r>
-      <w:r>
-        <w:rPr>
-          <w:b/>
-          <w:bCs/>
-        </w:rPr>
-        <w:t xml:space="preserve">los puntos blancos y negros? </w:t>
+        <w:t xml:space="preserve">¿Qué son los puntos blancos y negros? </w:t>
       </w:r>
     </w:p>
     <w:p>
@@ -843,7 +773,19 @@
     <w:p/>
     <w:p>
       <w:r>
-        <w:t xml:space="preserve">REsultadoRB_Gamma0.001                               </w:t>
+        <w:t>R</w:t>
+      </w:r>
+      <w:r>
+        <w:t>e</w:t>
+      </w:r>
+      <w:r>
+        <w:t>sultadoRB</w:t>
+      </w:r>
+      <w:r>
+        <w:t>F</w:t>
+      </w:r>
+      <w:r>
+        <w:t xml:space="preserve">_Gamma0.001                               </w:t>
       </w:r>
       <w:r>
         <w:t>ResultadoRBF_Gamma0.01</w:t>
@@ -957,39 +899,35 @@
           <w:b/>
           <w:bCs/>
         </w:rPr>
-        <w:t>Añada más  puntos  al problema de forma que este no sea linealmente separable (Fichero</w:t>
+        <w:t>Añada más  puntos  al problema de forma que este no sea linealmente separable</w:t>
       </w:r>
       <w:r>
         <w:rPr>
           <w:b/>
           <w:bCs/>
         </w:rPr>
-        <w:br/>
-        <w:t>Puntos.txt).   Con   4   puntos   puede   ser   suficiente   pero   puede   añadir   más.   Realice   la</w:t>
+        <w:t>.</w:t>
       </w:r>
       <w:r>
         <w:rPr>
           <w:b/>
           <w:bCs/>
         </w:rPr>
-        <w:br/>
-        <w:t xml:space="preserve">clasificación con el </w:t>
-      </w:r>
-      <w:proofErr w:type="spellStart"/>
+        <w:t xml:space="preserve">  Realice   la</w:t>
+      </w:r>
       <w:r>
         <w:rPr>
           <w:b/>
           <w:bCs/>
         </w:rPr>
-        <w:t>kernel</w:t>
-      </w:r>
-      <w:proofErr w:type="spellEnd"/>
+        <w:t xml:space="preserve"> </w:t>
+      </w:r>
       <w:r>
         <w:rPr>
           <w:b/>
           <w:bCs/>
         </w:rPr>
-        <w:t xml:space="preserve"> Lineal y con el RBF. Pruebe con distintos valores de Gamma y C.</w:t>
+        <w:t>clasificación con el kernel Lineal y con el RBF. Pruebe con distintos valores de Gamma y C.</w:t>
       </w:r>
       <w:r>
         <w:rPr>
@@ -1152,6 +1090,11 @@
       </w:r>
     </w:p>
     <w:p/>
+    <w:p>
+      <w:r>
+        <w:t>Con muchos más puntos y clasificación con kernel lineal se puede observar que no hay detección. No separa los puntos blancos de los negros, están todos bajo la misma región verde</w:t>
+      </w:r>
+    </w:p>
     <w:p/>
     <w:p/>
     <w:p/>
@@ -1334,6 +1277,11 @@
       </w:r>
     </w:p>
     <w:p/>
+    <w:p>
+      <w:r>
+        <w:t>Se puede observar como según crece gamma aumenta la separación curva, de forma más atomizada (se ciñe más a los puntos negros) pero también detecta como negro un punto blanco y también deja de detectar un punto negro, luego empeora la detección.</w:t>
+      </w:r>
+    </w:p>
     <w:sectPr>
       <w:pgSz w:w="11906" w:h="16838"/>
       <w:pgMar w:top="1417" w:right="1701" w:bottom="1417" w:left="1701" w:header="708" w:footer="708" w:gutter="0"/>
@@ -3912,6 +3860,7 @@
   <w:style w:type="character" w:default="1" w:styleId="Fuentedeprrafopredeter">
     <w:name w:val="Default Paragraph Font"/>
     <w:uiPriority w:val="1"/>
+    <w:semiHidden/>
     <w:unhideWhenUsed/>
   </w:style>
   <w:style w:type="table" w:default="1" w:styleId="Tablanormal">
@@ -4198,6 +4147,7 @@
     <w:rsid w:val="00B97421"/>
     <w:rsid w:val="00CF5D4E"/>
     <w:rsid w:val="00E02DD2"/>
+    <w:rsid w:val="00E2472F"/>
     <w:rsid w:val="00E64BB0"/>
     <w:rsid w:val="00EB3882"/>
   </w:rsids>

</xml_diff>